<commit_message>
oups c'etait ça enfaite
</commit_message>
<xml_diff>
--- a/dossier/Colin.docx
+++ b/dossier/Colin.docx
@@ -2079,6 +2079,7 @@
           <w:szCs w:val="28"/>
         </w:rPr>
       </w:pPr>
+      <w:bookmarkStart w:id="0" w:name="_GoBack"/>
       <w:r>
         <w:rPr>
           <w:rFonts w:asciiTheme="minorHAnsi" w:hAnsiTheme="minorHAnsi" w:cstheme="minorHAnsi"/>
@@ -2088,8 +2089,8 @@
         </w:rPr>
         <w:lastRenderedPageBreak/>
         <w:drawing>
-          <wp:inline distT="0" distB="0" distL="0" distR="0" wp14:anchorId="409C381D" wp14:editId="5B7BF818">
-            <wp:extent cx="4286250" cy="2133600"/>
+          <wp:inline distT="0" distB="0" distL="0" distR="0" wp14:anchorId="409C381D" wp14:editId="67D2E5DA">
+            <wp:extent cx="4438650" cy="2552700"/>
             <wp:effectExtent l="0" t="0" r="0" b="0"/>
             <wp:docPr id="6" name="Image5"/>
             <wp:cNvGraphicFramePr/>
@@ -2113,7 +2114,7 @@
                   <pic:spPr>
                     <a:xfrm>
                       <a:off x="0" y="0"/>
-                      <a:ext cx="4286413" cy="2133681"/>
+                      <a:ext cx="4438821" cy="2552798"/>
                     </a:xfrm>
                     <a:prstGeom prst="rect">
                       <a:avLst/>
@@ -2125,6 +2126,7 @@
           </wp:inline>
         </w:drawing>
       </w:r>
+      <w:bookmarkEnd w:id="0"/>
     </w:p>
     <w:p>
       <w:pPr>
@@ -2465,8 +2467,6 @@
           <w:szCs w:val="40"/>
         </w:rPr>
       </w:pPr>
-      <w:bookmarkStart w:id="0" w:name="_GoBack"/>
-      <w:bookmarkEnd w:id="0"/>
     </w:p>
     <w:p>
       <w:pPr>
@@ -2526,41 +2526,611 @@
           <w:sz w:val="40"/>
           <w:szCs w:val="40"/>
         </w:rPr>
+        <w:t>5 – FONCTIONNEMENT :</w:t>
+      </w:r>
+    </w:p>
+    <w:p>
+      <w:pPr>
+        <w:pStyle w:val="Standard"/>
+        <w:spacing w:line="276" w:lineRule="auto"/>
+        <w:ind w:right="-567"/>
+        <w:rPr>
+          <w:rFonts w:asciiTheme="minorHAnsi" w:hAnsiTheme="minorHAnsi" w:cstheme="minorHAnsi"/>
+          <w:b/>
+          <w:sz w:val="28"/>
+          <w:szCs w:val="40"/>
+        </w:rPr>
+      </w:pPr>
+    </w:p>
+    <w:p>
+      <w:pPr>
+        <w:pStyle w:val="Standard"/>
+        <w:spacing w:line="276" w:lineRule="auto"/>
+        <w:ind w:right="-567"/>
+        <w:jc w:val="both"/>
+        <w:rPr>
+          <w:rFonts w:asciiTheme="minorHAnsi" w:hAnsiTheme="minorHAnsi" w:cstheme="minorHAnsi"/>
+          <w:sz w:val="28"/>
+          <w:szCs w:val="28"/>
+        </w:rPr>
+      </w:pPr>
+      <w:r>
+        <w:rPr>
+          <w:rFonts w:asciiTheme="minorHAnsi" w:hAnsiTheme="minorHAnsi" w:cstheme="minorHAnsi"/>
+          <w:sz w:val="28"/>
+          <w:szCs w:val="28"/>
+        </w:rPr>
+        <w:t>Comme évoqué précédemment notre code est très modulaire, cela nous permet :</w:t>
+      </w:r>
+    </w:p>
+    <w:p>
+      <w:pPr>
+        <w:pStyle w:val="Standard"/>
+        <w:spacing w:line="276" w:lineRule="auto"/>
+        <w:ind w:right="-567"/>
+        <w:jc w:val="both"/>
+        <w:rPr>
+          <w:rFonts w:asciiTheme="minorHAnsi" w:hAnsiTheme="minorHAnsi" w:cstheme="minorHAnsi"/>
+          <w:sz w:val="28"/>
+          <w:szCs w:val="28"/>
+        </w:rPr>
+      </w:pPr>
+      <w:r>
+        <w:rPr>
+          <w:rFonts w:asciiTheme="minorHAnsi" w:hAnsiTheme="minorHAnsi" w:cstheme="minorHAnsi"/>
+          <w:sz w:val="28"/>
+          <w:szCs w:val="28"/>
+        </w:rPr>
+        <w:t xml:space="preserve">     - de rendre le code plus lisible et plus simple de compréhension  </w:t>
+      </w:r>
+    </w:p>
+    <w:p>
+      <w:pPr>
+        <w:pStyle w:val="Standard"/>
+        <w:spacing w:line="276" w:lineRule="auto"/>
+        <w:ind w:right="-567"/>
+        <w:jc w:val="both"/>
+        <w:rPr>
+          <w:rFonts w:asciiTheme="minorHAnsi" w:hAnsiTheme="minorHAnsi" w:cstheme="minorHAnsi"/>
+          <w:sz w:val="28"/>
+          <w:szCs w:val="28"/>
+        </w:rPr>
+      </w:pPr>
+      <w:r>
+        <w:rPr>
+          <w:rFonts w:asciiTheme="minorHAnsi" w:hAnsiTheme="minorHAnsi" w:cstheme="minorHAnsi"/>
+          <w:sz w:val="28"/>
+          <w:szCs w:val="28"/>
+        </w:rPr>
+        <w:t xml:space="preserve">     - d’éviter les problèmes avec Git</w:t>
+      </w:r>
+    </w:p>
+    <w:p>
+      <w:pPr>
+        <w:pStyle w:val="Standard"/>
+        <w:spacing w:line="276" w:lineRule="auto"/>
+        <w:ind w:right="-567"/>
+        <w:jc w:val="both"/>
+        <w:rPr>
+          <w:rFonts w:asciiTheme="minorHAnsi" w:hAnsiTheme="minorHAnsi" w:cstheme="minorHAnsi"/>
+          <w:sz w:val="28"/>
+          <w:szCs w:val="28"/>
+        </w:rPr>
+      </w:pPr>
+      <w:r>
+        <w:rPr>
+          <w:rFonts w:asciiTheme="minorHAnsi" w:hAnsiTheme="minorHAnsi" w:cstheme="minorHAnsi"/>
+          <w:sz w:val="28"/>
+          <w:szCs w:val="28"/>
+        </w:rPr>
+        <w:t xml:space="preserve">     - de retrouver plus facilement l’origine des bugs  </w:t>
+      </w:r>
+    </w:p>
+    <w:p>
+      <w:pPr>
+        <w:pStyle w:val="Standard"/>
+        <w:spacing w:line="276" w:lineRule="auto"/>
+        <w:ind w:right="-567"/>
+        <w:jc w:val="both"/>
+        <w:rPr>
+          <w:rFonts w:asciiTheme="minorHAnsi" w:hAnsiTheme="minorHAnsi" w:cstheme="minorHAnsi"/>
+          <w:sz w:val="28"/>
+          <w:szCs w:val="28"/>
+        </w:rPr>
+      </w:pPr>
+      <w:r>
+        <w:rPr>
+          <w:rFonts w:asciiTheme="minorHAnsi" w:hAnsiTheme="minorHAnsi" w:cstheme="minorHAnsi"/>
+          <w:sz w:val="28"/>
+          <w:szCs w:val="28"/>
+        </w:rPr>
+        <w:t xml:space="preserve">     - d’éviter de modifier des variables que l’on retrouve dans d’autres fichiers et enfin de retrouver plus rapidement une fonction.</w:t>
+      </w:r>
+    </w:p>
+    <w:p>
+      <w:pPr>
+        <w:pStyle w:val="Standard"/>
+        <w:spacing w:line="276" w:lineRule="auto"/>
+        <w:ind w:right="-567"/>
+        <w:jc w:val="both"/>
+        <w:rPr>
+          <w:rFonts w:asciiTheme="minorHAnsi" w:hAnsiTheme="minorHAnsi" w:cstheme="minorHAnsi"/>
+          <w:sz w:val="28"/>
+          <w:szCs w:val="28"/>
+        </w:rPr>
+      </w:pPr>
+    </w:p>
+    <w:p>
+      <w:pPr>
+        <w:pStyle w:val="Standard"/>
+        <w:spacing w:line="276" w:lineRule="auto"/>
+        <w:ind w:right="-567"/>
+        <w:jc w:val="both"/>
+        <w:rPr>
+          <w:rFonts w:asciiTheme="minorHAnsi" w:hAnsiTheme="minorHAnsi" w:cstheme="minorHAnsi"/>
+          <w:sz w:val="28"/>
+          <w:szCs w:val="28"/>
+        </w:rPr>
+      </w:pPr>
+      <w:r>
+        <w:rPr>
+          <w:rFonts w:asciiTheme="minorHAnsi" w:hAnsiTheme="minorHAnsi" w:cstheme="minorHAnsi"/>
+          <w:sz w:val="28"/>
+          <w:szCs w:val="40"/>
+        </w:rPr>
+        <w:t>Le code du jeu est divisé en plusieurs fichiers de code Python :</w:t>
+      </w:r>
+    </w:p>
+    <w:p>
+      <w:pPr>
+        <w:pStyle w:val="Standard"/>
+        <w:spacing w:line="276" w:lineRule="auto"/>
+        <w:ind w:right="-567" w:firstLine="720"/>
+        <w:jc w:val="both"/>
+        <w:rPr>
+          <w:rFonts w:asciiTheme="minorHAnsi" w:hAnsiTheme="minorHAnsi" w:cstheme="minorHAnsi"/>
+          <w:sz w:val="28"/>
+          <w:szCs w:val="28"/>
+        </w:rPr>
+      </w:pPr>
+      <w:r>
+        <w:rPr>
+          <w:rFonts w:asciiTheme="minorHAnsi" w:hAnsiTheme="minorHAnsi" w:cstheme="minorHAnsi"/>
+          <w:sz w:val="28"/>
+          <w:szCs w:val="40"/>
+          <w:u w:val="single"/>
+        </w:rPr>
+        <w:t>main.py</w:t>
+      </w:r>
+      <w:r>
+        <w:rPr>
+          <w:rFonts w:asciiTheme="minorHAnsi" w:hAnsiTheme="minorHAnsi" w:cstheme="minorHAnsi"/>
+          <w:b/>
+          <w:sz w:val="28"/>
+          <w:szCs w:val="40"/>
+        </w:rPr>
+        <w:t xml:space="preserve"> </w:t>
+      </w:r>
+      <w:r>
+        <w:rPr>
+          <w:rFonts w:asciiTheme="minorHAnsi" w:hAnsiTheme="minorHAnsi" w:cstheme="minorHAnsi"/>
+          <w:sz w:val="28"/>
+          <w:szCs w:val="40"/>
+        </w:rPr>
+        <w:t>est le script principal du projet. C’est lui qu’il faut lancer pour faire fonctionner le jeu. Les autres fichiers n’abritent que des classes et ne font rien s’ils sont exécutés seuls.</w:t>
+      </w:r>
+      <w:r>
+        <w:rPr>
+          <w:rFonts w:asciiTheme="minorHAnsi" w:hAnsiTheme="minorHAnsi" w:cstheme="minorHAnsi"/>
+          <w:sz w:val="28"/>
+          <w:szCs w:val="28"/>
+        </w:rPr>
+        <w:t xml:space="preserve"> </w:t>
+      </w:r>
+      <w:r>
+        <w:rPr>
+          <w:rFonts w:asciiTheme="minorHAnsi" w:hAnsiTheme="minorHAnsi" w:cstheme="minorHAnsi"/>
+          <w:sz w:val="28"/>
+          <w:szCs w:val="28"/>
+        </w:rPr>
+        <w:t xml:space="preserve">Ce fichier est composé de 2 fonctions : </w:t>
+      </w:r>
+      <w:proofErr w:type="spellStart"/>
+      <w:r>
+        <w:rPr>
+          <w:rFonts w:asciiTheme="minorHAnsi" w:hAnsiTheme="minorHAnsi" w:cstheme="minorHAnsi"/>
+          <w:sz w:val="28"/>
+          <w:szCs w:val="28"/>
+        </w:rPr>
+        <w:t>lancer_jeu</w:t>
+      </w:r>
+      <w:proofErr w:type="spellEnd"/>
+      <w:r>
+        <w:rPr>
+          <w:rFonts w:asciiTheme="minorHAnsi" w:hAnsiTheme="minorHAnsi" w:cstheme="minorHAnsi"/>
+          <w:sz w:val="28"/>
+          <w:szCs w:val="28"/>
+        </w:rPr>
+        <w:t xml:space="preserve"> (</w:t>
+      </w:r>
+      <w:r>
+        <w:rPr>
+          <w:rFonts w:asciiTheme="minorHAnsi" w:hAnsiTheme="minorHAnsi" w:cstheme="minorHAnsi"/>
+          <w:sz w:val="28"/>
+          <w:szCs w:val="28"/>
+        </w:rPr>
+        <w:t>Fonction principale du jeu</w:t>
+      </w:r>
+      <w:r>
+        <w:rPr>
+          <w:rFonts w:asciiTheme="minorHAnsi" w:hAnsiTheme="minorHAnsi" w:cstheme="minorHAnsi"/>
+          <w:sz w:val="28"/>
+          <w:szCs w:val="28"/>
+        </w:rPr>
+        <w:t xml:space="preserve">) et </w:t>
+      </w:r>
+      <w:proofErr w:type="spellStart"/>
+      <w:r>
+        <w:rPr>
+          <w:rFonts w:asciiTheme="minorHAnsi" w:hAnsiTheme="minorHAnsi" w:cstheme="minorHAnsi"/>
+          <w:sz w:val="28"/>
+          <w:szCs w:val="28"/>
+        </w:rPr>
+        <w:t>lancer_partie</w:t>
+      </w:r>
+      <w:proofErr w:type="spellEnd"/>
+      <w:r>
+        <w:rPr>
+          <w:rFonts w:asciiTheme="minorHAnsi" w:hAnsiTheme="minorHAnsi" w:cstheme="minorHAnsi"/>
+          <w:sz w:val="28"/>
+          <w:szCs w:val="28"/>
+        </w:rPr>
+        <w:t xml:space="preserve"> (</w:t>
+      </w:r>
+      <w:r>
+        <w:rPr>
+          <w:rFonts w:asciiTheme="minorHAnsi" w:hAnsiTheme="minorHAnsi" w:cstheme="minorHAnsi"/>
+          <w:sz w:val="28"/>
+          <w:szCs w:val="28"/>
+        </w:rPr>
+        <w:t>fonction</w:t>
+      </w:r>
+      <w:r>
+        <w:rPr>
+          <w:rFonts w:asciiTheme="minorHAnsi" w:hAnsiTheme="minorHAnsi" w:cstheme="minorHAnsi"/>
+          <w:sz w:val="28"/>
+          <w:szCs w:val="28"/>
+        </w:rPr>
+        <w:t xml:space="preserve"> qui</w:t>
+      </w:r>
+      <w:r>
+        <w:rPr>
+          <w:rFonts w:asciiTheme="minorHAnsi" w:hAnsiTheme="minorHAnsi" w:cstheme="minorHAnsi"/>
+          <w:sz w:val="28"/>
+          <w:szCs w:val="28"/>
+        </w:rPr>
+        <w:t xml:space="preserve"> permet de créer un terrain jouable sur l'affichage donné</w:t>
+      </w:r>
+      <w:r>
+        <w:rPr>
+          <w:rFonts w:asciiTheme="minorHAnsi" w:hAnsiTheme="minorHAnsi" w:cstheme="minorHAnsi"/>
+          <w:sz w:val="28"/>
+          <w:szCs w:val="28"/>
+        </w:rPr>
+        <w:t>)</w:t>
+      </w:r>
+    </w:p>
+    <w:p>
+      <w:pPr>
+        <w:pStyle w:val="Standard"/>
+        <w:spacing w:line="276" w:lineRule="auto"/>
+        <w:ind w:right="-567" w:firstLine="720"/>
+        <w:jc w:val="both"/>
+        <w:rPr>
+          <w:rFonts w:asciiTheme="minorHAnsi" w:hAnsiTheme="minorHAnsi" w:cstheme="minorHAnsi"/>
+          <w:sz w:val="28"/>
+          <w:szCs w:val="40"/>
+        </w:rPr>
+      </w:pPr>
+    </w:p>
+    <w:p>
+      <w:pPr>
+        <w:pStyle w:val="Standard"/>
+        <w:spacing w:line="276" w:lineRule="auto"/>
+        <w:ind w:right="-567" w:firstLine="720"/>
+        <w:jc w:val="both"/>
+        <w:rPr>
+          <w:rFonts w:asciiTheme="minorHAnsi" w:hAnsiTheme="minorHAnsi" w:cstheme="minorHAnsi"/>
+          <w:sz w:val="28"/>
+          <w:szCs w:val="40"/>
+        </w:rPr>
+      </w:pPr>
+      <w:r>
+        <w:rPr>
+          <w:rFonts w:asciiTheme="minorHAnsi" w:hAnsiTheme="minorHAnsi" w:cstheme="minorHAnsi"/>
+          <w:sz w:val="28"/>
+          <w:szCs w:val="40"/>
+          <w:u w:val="single"/>
+        </w:rPr>
+        <w:t>affichage.py</w:t>
+      </w:r>
+      <w:r>
+        <w:rPr>
+          <w:rFonts w:asciiTheme="minorHAnsi" w:hAnsiTheme="minorHAnsi" w:cstheme="minorHAnsi"/>
+          <w:sz w:val="28"/>
+          <w:szCs w:val="40"/>
+        </w:rPr>
+        <w:t xml:space="preserve"> propose une classe dont le rôle est de créer et modifier la fenêtre pour dessiner le niveau de jeu et l’interface. Cette classe se charge également de charger et de distribuer les images aux niveau et entités (voir plus bas).</w:t>
+      </w:r>
+      <w:r>
+        <w:rPr>
+          <w:rFonts w:asciiTheme="minorHAnsi" w:hAnsiTheme="minorHAnsi" w:cstheme="minorHAnsi"/>
+          <w:sz w:val="28"/>
+          <w:szCs w:val="28"/>
+        </w:rPr>
+        <w:t xml:space="preserve"> </w:t>
+      </w:r>
+      <w:r>
+        <w:rPr>
+          <w:rFonts w:asciiTheme="minorHAnsi" w:hAnsiTheme="minorHAnsi" w:cstheme="minorHAnsi"/>
+          <w:sz w:val="28"/>
+          <w:szCs w:val="28"/>
+        </w:rPr>
+        <w:t>C’est ici aussi que l’on va gérer la gestion des événements comme le déplacement du personnage.</w:t>
+      </w:r>
+    </w:p>
+    <w:p>
+      <w:pPr>
+        <w:pStyle w:val="Standard"/>
+        <w:spacing w:line="276" w:lineRule="auto"/>
+        <w:ind w:right="-567" w:firstLine="720"/>
+        <w:jc w:val="both"/>
+        <w:rPr>
+          <w:rFonts w:asciiTheme="minorHAnsi" w:hAnsiTheme="minorHAnsi" w:cstheme="minorHAnsi"/>
+          <w:sz w:val="28"/>
+          <w:szCs w:val="40"/>
+        </w:rPr>
+      </w:pPr>
+    </w:p>
+    <w:p>
+      <w:pPr>
+        <w:pStyle w:val="Standard"/>
+        <w:spacing w:line="276" w:lineRule="auto"/>
+        <w:ind w:right="-567" w:firstLine="720"/>
+        <w:jc w:val="both"/>
+        <w:rPr>
+          <w:rFonts w:asciiTheme="minorHAnsi" w:hAnsiTheme="minorHAnsi" w:cstheme="minorHAnsi"/>
+          <w:sz w:val="28"/>
+          <w:szCs w:val="40"/>
+        </w:rPr>
+      </w:pPr>
+      <w:r>
+        <w:rPr>
+          <w:rFonts w:asciiTheme="minorHAnsi" w:hAnsiTheme="minorHAnsi" w:cstheme="minorHAnsi"/>
+          <w:sz w:val="28"/>
+          <w:szCs w:val="40"/>
+          <w:u w:val="single"/>
+        </w:rPr>
+        <w:t>entites.py</w:t>
+      </w:r>
+      <w:r>
+        <w:rPr>
+          <w:rFonts w:asciiTheme="minorHAnsi" w:hAnsiTheme="minorHAnsi" w:cstheme="minorHAnsi"/>
+          <w:sz w:val="28"/>
+          <w:szCs w:val="40"/>
+        </w:rPr>
+        <w:t xml:space="preserve"> contient 5 classes représentant ce que l’on appelle des entités. Une entité est un objet défini par sa position, sa taille, un angle de rotation et une vitesse. Les entités sont des objets indépendants qui peuvent se déplacer sur la carte de jeu. Le joueur, les ennemis, les bonus ou encore les tirs sont des entités. Ils héritent tous d’une classe </w:t>
+      </w:r>
+      <w:r>
+        <w:rPr>
+          <w:rFonts w:asciiTheme="minorHAnsi" w:hAnsiTheme="minorHAnsi" w:cstheme="minorHAnsi"/>
+          <w:i/>
+          <w:sz w:val="28"/>
+          <w:szCs w:val="40"/>
+        </w:rPr>
+        <w:t xml:space="preserve">abstraite </w:t>
+      </w:r>
+      <w:r>
+        <w:rPr>
+          <w:rFonts w:asciiTheme="minorHAnsi" w:hAnsiTheme="minorHAnsi" w:cstheme="minorHAnsi"/>
+          <w:sz w:val="28"/>
+          <w:szCs w:val="40"/>
+        </w:rPr>
+        <w:t xml:space="preserve">de base : </w:t>
+      </w:r>
+      <w:proofErr w:type="spellStart"/>
+      <w:r>
+        <w:rPr>
+          <w:rFonts w:asciiTheme="minorHAnsi" w:hAnsiTheme="minorHAnsi" w:cstheme="minorHAnsi"/>
+          <w:sz w:val="28"/>
+          <w:szCs w:val="40"/>
+        </w:rPr>
+        <w:t>Entite</w:t>
+      </w:r>
+      <w:proofErr w:type="spellEnd"/>
+      <w:r>
+        <w:rPr>
+          <w:rFonts w:asciiTheme="minorHAnsi" w:hAnsiTheme="minorHAnsi" w:cstheme="minorHAnsi"/>
+          <w:sz w:val="28"/>
+          <w:szCs w:val="40"/>
+        </w:rPr>
+        <w:t>. Cette dernière défini le comportement de base de toutes les entités du jeu.</w:t>
+      </w:r>
+    </w:p>
+    <w:p>
+      <w:pPr>
+        <w:pStyle w:val="Standard"/>
+        <w:spacing w:line="276" w:lineRule="auto"/>
+        <w:ind w:right="-567" w:firstLine="720"/>
+        <w:jc w:val="both"/>
+        <w:rPr>
+          <w:rFonts w:asciiTheme="minorHAnsi" w:hAnsiTheme="minorHAnsi" w:cstheme="minorHAnsi"/>
+          <w:sz w:val="28"/>
+          <w:szCs w:val="40"/>
+        </w:rPr>
+      </w:pPr>
+      <w:r>
+        <w:rPr>
+          <w:rFonts w:asciiTheme="minorHAnsi" w:hAnsiTheme="minorHAnsi" w:cstheme="minorHAnsi"/>
+          <w:sz w:val="28"/>
+          <w:szCs w:val="40"/>
+          <w:u w:val="single"/>
+        </w:rPr>
+        <w:t>niveau.py</w:t>
+      </w:r>
+      <w:r>
+        <w:rPr>
+          <w:rFonts w:asciiTheme="minorHAnsi" w:hAnsiTheme="minorHAnsi" w:cstheme="minorHAnsi"/>
+          <w:sz w:val="28"/>
+          <w:szCs w:val="40"/>
+        </w:rPr>
+        <w:t xml:space="preserve"> définit une classe représentant le niveau de jeu. Ce dernier stock les métadonnées de la partie en cours comme le nombre de pièces amassées, le temps écoulé ou encore l’image de fond de la carte de jeu. Il centralise également l’ensemble des entités de la partie dans une liste, ce qui permet de toutes les actualiser simplement grâce à </w:t>
+      </w:r>
+      <w:proofErr w:type="spellStart"/>
+      <w:r>
+        <w:rPr>
+          <w:rFonts w:asciiTheme="minorHAnsi" w:hAnsiTheme="minorHAnsi" w:cstheme="minorHAnsi"/>
+          <w:b/>
+          <w:i/>
+          <w:sz w:val="28"/>
+          <w:szCs w:val="40"/>
+        </w:rPr>
+        <w:t>Niveau.</w:t>
+      </w:r>
+      <w:r>
+        <w:rPr>
+          <w:rFonts w:asciiTheme="minorHAnsi" w:hAnsiTheme="minorHAnsi" w:cstheme="minorHAnsi"/>
+          <w:i/>
+          <w:sz w:val="28"/>
+          <w:szCs w:val="40"/>
+        </w:rPr>
+        <w:t>actualise</w:t>
+      </w:r>
+      <w:proofErr w:type="spellEnd"/>
+      <w:r>
+        <w:rPr>
+          <w:rFonts w:asciiTheme="minorHAnsi" w:hAnsiTheme="minorHAnsi" w:cstheme="minorHAnsi"/>
+          <w:i/>
+          <w:sz w:val="28"/>
+          <w:szCs w:val="40"/>
+        </w:rPr>
+        <w:t>()</w:t>
+      </w:r>
+      <w:r>
+        <w:rPr>
+          <w:rFonts w:asciiTheme="minorHAnsi" w:hAnsiTheme="minorHAnsi" w:cstheme="minorHAnsi"/>
+          <w:sz w:val="28"/>
+          <w:szCs w:val="40"/>
+        </w:rPr>
+        <w:t>.</w:t>
+      </w:r>
+    </w:p>
+    <w:p>
+      <w:pPr>
+        <w:pStyle w:val="Standard"/>
+        <w:spacing w:line="276" w:lineRule="auto"/>
+        <w:ind w:right="-567" w:firstLine="720"/>
+        <w:jc w:val="both"/>
+        <w:rPr>
+          <w:rFonts w:asciiTheme="minorHAnsi" w:hAnsiTheme="minorHAnsi" w:cstheme="minorHAnsi"/>
+          <w:sz w:val="28"/>
+          <w:szCs w:val="40"/>
+        </w:rPr>
+      </w:pPr>
+      <w:r>
+        <w:rPr>
+          <w:rFonts w:asciiTheme="minorHAnsi" w:hAnsiTheme="minorHAnsi" w:cstheme="minorHAnsi"/>
+          <w:sz w:val="28"/>
+          <w:szCs w:val="40"/>
+          <w:u w:val="single"/>
+        </w:rPr>
+        <w:t>widgets.py</w:t>
+      </w:r>
+      <w:r>
+        <w:rPr>
+          <w:rFonts w:asciiTheme="minorHAnsi" w:hAnsiTheme="minorHAnsi" w:cstheme="minorHAnsi"/>
+          <w:sz w:val="28"/>
+          <w:szCs w:val="40"/>
+        </w:rPr>
+        <w:t xml:space="preserve"> regroupe des classes permettant de créer les éléments graphiques de l’interface de jeu (texte, bouton, image, …). Contrairement à </w:t>
+      </w:r>
+      <w:proofErr w:type="spellStart"/>
+      <w:r>
+        <w:rPr>
+          <w:rFonts w:asciiTheme="minorHAnsi" w:hAnsiTheme="minorHAnsi" w:cstheme="minorHAnsi"/>
+          <w:sz w:val="28"/>
+          <w:szCs w:val="40"/>
+        </w:rPr>
+        <w:t>Tkinter</w:t>
+      </w:r>
+      <w:proofErr w:type="spellEnd"/>
+      <w:r>
+        <w:rPr>
+          <w:rFonts w:asciiTheme="minorHAnsi" w:hAnsiTheme="minorHAnsi" w:cstheme="minorHAnsi"/>
+          <w:sz w:val="28"/>
+          <w:szCs w:val="40"/>
+        </w:rPr>
+        <w:t xml:space="preserve">, </w:t>
+      </w:r>
+      <w:proofErr w:type="spellStart"/>
+      <w:r>
+        <w:rPr>
+          <w:rFonts w:asciiTheme="minorHAnsi" w:hAnsiTheme="minorHAnsi" w:cstheme="minorHAnsi"/>
+          <w:sz w:val="28"/>
+          <w:szCs w:val="40"/>
+        </w:rPr>
+        <w:t>Pygame</w:t>
+      </w:r>
+      <w:proofErr w:type="spellEnd"/>
+      <w:r>
+        <w:rPr>
+          <w:rFonts w:asciiTheme="minorHAnsi" w:hAnsiTheme="minorHAnsi" w:cstheme="minorHAnsi"/>
+          <w:sz w:val="28"/>
+          <w:szCs w:val="40"/>
+        </w:rPr>
+        <w:t xml:space="preserve"> ne propose aucun widget de manière native. Il a donc fallu créer de </w:t>
+      </w:r>
+      <w:r>
+        <w:rPr>
+          <w:rFonts w:asciiTheme="minorHAnsi" w:hAnsiTheme="minorHAnsi" w:cstheme="minorHAnsi"/>
+          <w:i/>
+          <w:sz w:val="28"/>
+          <w:szCs w:val="40"/>
+        </w:rPr>
+        <w:t>faux</w:t>
+      </w:r>
+      <w:r>
+        <w:rPr>
+          <w:rFonts w:asciiTheme="minorHAnsi" w:hAnsiTheme="minorHAnsi" w:cstheme="minorHAnsi"/>
+          <w:sz w:val="28"/>
+          <w:szCs w:val="40"/>
+        </w:rPr>
+        <w:t xml:space="preserve"> </w:t>
+      </w:r>
+      <w:r>
+        <w:rPr>
+          <w:rFonts w:asciiTheme="minorHAnsi" w:hAnsiTheme="minorHAnsi" w:cstheme="minorHAnsi"/>
+          <w:sz w:val="28"/>
+          <w:szCs w:val="40"/>
+        </w:rPr>
+        <w:t>boutons</w:t>
+      </w:r>
+      <w:r>
+        <w:rPr>
+          <w:rFonts w:asciiTheme="minorHAnsi" w:hAnsiTheme="minorHAnsi" w:cstheme="minorHAnsi"/>
+          <w:sz w:val="28"/>
+          <w:szCs w:val="40"/>
+        </w:rPr>
+        <w:t xml:space="preserve"> et textes afin d’afficher </w:t>
+      </w:r>
+      <w:r>
+        <w:rPr>
+          <w:rFonts w:asciiTheme="minorHAnsi" w:hAnsiTheme="minorHAnsi" w:cstheme="minorHAnsi"/>
+          <w:sz w:val="28"/>
+          <w:szCs w:val="40"/>
+        </w:rPr>
         <w:lastRenderedPageBreak/>
-        <w:t>5 – FONCTIONNEMENT :</w:t>
-      </w:r>
-    </w:p>
-    <w:p>
-      <w:pPr>
-        <w:pStyle w:val="Standard"/>
-        <w:spacing w:line="276" w:lineRule="auto"/>
-        <w:ind w:right="-567"/>
-        <w:rPr>
-          <w:rFonts w:asciiTheme="minorHAnsi" w:hAnsiTheme="minorHAnsi" w:cstheme="minorHAnsi"/>
-          <w:b/>
-          <w:sz w:val="28"/>
-          <w:szCs w:val="40"/>
-        </w:rPr>
-      </w:pPr>
-    </w:p>
-    <w:p>
-      <w:pPr>
-        <w:pStyle w:val="Standard"/>
-        <w:spacing w:line="276" w:lineRule="auto"/>
-        <w:ind w:right="-567"/>
-        <w:rPr>
-          <w:rFonts w:asciiTheme="minorHAnsi" w:hAnsiTheme="minorHAnsi" w:cstheme="minorHAnsi"/>
-          <w:sz w:val="28"/>
-          <w:szCs w:val="40"/>
-        </w:rPr>
-      </w:pPr>
-      <w:r>
-        <w:rPr>
-          <w:rFonts w:asciiTheme="minorHAnsi" w:hAnsiTheme="minorHAnsi" w:cstheme="minorHAnsi"/>
-          <w:sz w:val="28"/>
-          <w:szCs w:val="40"/>
-        </w:rPr>
-        <w:t>Le code du jeu est divisé en plusieurs fichiers de code Python :</w:t>
+        <w:t>certaines informations essentielles au jeu dans la fenêtre. Un bouton par exemple affiche simplement une image différente en fonction de la position de la souris et de l’état des boutons pour créer un effet d’enfoncement lors du clic sur celui-ci.</w:t>
       </w:r>
     </w:p>
     <w:p>
@@ -2568,302 +3138,7 @@
         <w:pStyle w:val="Standard"/>
         <w:spacing w:line="276" w:lineRule="auto"/>
         <w:ind w:right="-567" w:firstLine="720"/>
-        <w:rPr>
-          <w:rFonts w:asciiTheme="minorHAnsi" w:hAnsiTheme="minorHAnsi" w:cstheme="minorHAnsi"/>
-          <w:sz w:val="28"/>
-          <w:szCs w:val="40"/>
-        </w:rPr>
-      </w:pPr>
-      <w:r>
-        <w:rPr>
-          <w:rFonts w:asciiTheme="minorHAnsi" w:hAnsiTheme="minorHAnsi" w:cstheme="minorHAnsi"/>
-          <w:sz w:val="28"/>
-          <w:szCs w:val="40"/>
-          <w:u w:val="single"/>
-        </w:rPr>
-        <w:t>main.py</w:t>
-      </w:r>
-      <w:r>
-        <w:rPr>
-          <w:rFonts w:asciiTheme="minorHAnsi" w:hAnsiTheme="minorHAnsi" w:cstheme="minorHAnsi"/>
-          <w:b/>
-          <w:sz w:val="28"/>
-          <w:szCs w:val="40"/>
-        </w:rPr>
-        <w:t xml:space="preserve"> </w:t>
-      </w:r>
-      <w:r>
-        <w:rPr>
-          <w:rFonts w:asciiTheme="minorHAnsi" w:hAnsiTheme="minorHAnsi" w:cstheme="minorHAnsi"/>
-          <w:sz w:val="28"/>
-          <w:szCs w:val="40"/>
-        </w:rPr>
-        <w:t>est le script principal du projet. C’est lui qu’il faut lancer pour faire fonctionner le jeu. Les autres fichiers n’abritent que des classes et ne font rien s’ils sont exécutés seuls.</w:t>
-      </w:r>
-    </w:p>
-    <w:p>
-      <w:pPr>
-        <w:pStyle w:val="Standard"/>
-        <w:spacing w:line="276" w:lineRule="auto"/>
-        <w:ind w:right="-567" w:firstLine="720"/>
-        <w:rPr>
-          <w:rFonts w:asciiTheme="minorHAnsi" w:hAnsiTheme="minorHAnsi" w:cstheme="minorHAnsi"/>
-          <w:sz w:val="28"/>
-          <w:szCs w:val="40"/>
-        </w:rPr>
-      </w:pPr>
-      <w:r>
-        <w:rPr>
-          <w:rFonts w:asciiTheme="minorHAnsi" w:hAnsiTheme="minorHAnsi" w:cstheme="minorHAnsi"/>
-          <w:sz w:val="28"/>
-          <w:szCs w:val="40"/>
-          <w:u w:val="single"/>
-        </w:rPr>
-        <w:t>affichage.py</w:t>
-      </w:r>
-      <w:r>
-        <w:rPr>
-          <w:rFonts w:asciiTheme="minorHAnsi" w:hAnsiTheme="minorHAnsi" w:cstheme="minorHAnsi"/>
-          <w:sz w:val="28"/>
-          <w:szCs w:val="40"/>
-        </w:rPr>
-        <w:t xml:space="preserve"> propose une classe dont le rôle est de créer et modifier la fenêtre pour dessiner le niveau de jeu et l’interface. Cette classe se charge également de charger et de distribuer les images aux niveau et entités (voir plus bas).</w:t>
-      </w:r>
-    </w:p>
-    <w:p>
-      <w:pPr>
-        <w:pStyle w:val="Standard"/>
-        <w:spacing w:line="276" w:lineRule="auto"/>
-        <w:ind w:right="-567" w:firstLine="720"/>
-        <w:rPr>
-          <w:rFonts w:asciiTheme="minorHAnsi" w:hAnsiTheme="minorHAnsi" w:cstheme="minorHAnsi"/>
-          <w:sz w:val="28"/>
-          <w:szCs w:val="40"/>
-        </w:rPr>
-      </w:pPr>
-      <w:r>
-        <w:rPr>
-          <w:rFonts w:asciiTheme="minorHAnsi" w:hAnsiTheme="minorHAnsi" w:cstheme="minorHAnsi"/>
-          <w:sz w:val="28"/>
-          <w:szCs w:val="40"/>
-          <w:u w:val="single"/>
-        </w:rPr>
-        <w:t>entites.py</w:t>
-      </w:r>
-      <w:r>
-        <w:rPr>
-          <w:rFonts w:asciiTheme="minorHAnsi" w:hAnsiTheme="minorHAnsi" w:cstheme="minorHAnsi"/>
-          <w:sz w:val="28"/>
-          <w:szCs w:val="40"/>
-        </w:rPr>
-        <w:t xml:space="preserve"> contient 5 classes représentant ce que l’on appelle des entités. Une entité est un objet défini par sa position, sa taille, un angle de rotation et une vitesse. Les entités sont des objets indépendants qui peuvent se déplacer sur la carte de jeu. Le joueur, les ennemis, les bonus ou encore les tirs sont des entités. Ils héritent tous d’une classe </w:t>
-      </w:r>
-      <w:r>
-        <w:rPr>
-          <w:rFonts w:asciiTheme="minorHAnsi" w:hAnsiTheme="minorHAnsi" w:cstheme="minorHAnsi"/>
-          <w:i/>
-          <w:sz w:val="28"/>
-          <w:szCs w:val="40"/>
-        </w:rPr>
-        <w:t xml:space="preserve">abstraite </w:t>
-      </w:r>
-      <w:r>
-        <w:rPr>
-          <w:rFonts w:asciiTheme="minorHAnsi" w:hAnsiTheme="minorHAnsi" w:cstheme="minorHAnsi"/>
-          <w:sz w:val="28"/>
-          <w:szCs w:val="40"/>
-        </w:rPr>
-        <w:t xml:space="preserve">de base : </w:t>
-      </w:r>
-      <w:proofErr w:type="spellStart"/>
-      <w:r>
-        <w:rPr>
-          <w:rFonts w:asciiTheme="minorHAnsi" w:hAnsiTheme="minorHAnsi" w:cstheme="minorHAnsi"/>
-          <w:sz w:val="28"/>
-          <w:szCs w:val="40"/>
-        </w:rPr>
-        <w:t>Entite</w:t>
-      </w:r>
-      <w:proofErr w:type="spellEnd"/>
-      <w:r>
-        <w:rPr>
-          <w:rFonts w:asciiTheme="minorHAnsi" w:hAnsiTheme="minorHAnsi" w:cstheme="minorHAnsi"/>
-          <w:sz w:val="28"/>
-          <w:szCs w:val="40"/>
-        </w:rPr>
-        <w:t>. Cette dernière défini le comportement de base de toutes les entités du jeu.</w:t>
-      </w:r>
-    </w:p>
-    <w:p>
-      <w:pPr>
-        <w:pStyle w:val="Standard"/>
-        <w:spacing w:line="276" w:lineRule="auto"/>
-        <w:ind w:right="-567" w:firstLine="720"/>
-        <w:rPr>
-          <w:rFonts w:asciiTheme="minorHAnsi" w:hAnsiTheme="minorHAnsi" w:cstheme="minorHAnsi"/>
-          <w:sz w:val="28"/>
-          <w:szCs w:val="40"/>
-        </w:rPr>
-      </w:pPr>
-      <w:r>
-        <w:rPr>
-          <w:rFonts w:asciiTheme="minorHAnsi" w:hAnsiTheme="minorHAnsi" w:cstheme="minorHAnsi"/>
-          <w:sz w:val="28"/>
-          <w:szCs w:val="40"/>
-          <w:u w:val="single"/>
-        </w:rPr>
-        <w:t>niveau.py</w:t>
-      </w:r>
-      <w:r>
-        <w:rPr>
-          <w:rFonts w:asciiTheme="minorHAnsi" w:hAnsiTheme="minorHAnsi" w:cstheme="minorHAnsi"/>
-          <w:sz w:val="28"/>
-          <w:szCs w:val="40"/>
-        </w:rPr>
-        <w:t xml:space="preserve"> définit une classe représentant le niveau de jeu. Ce dernier stock les métadonnées de la partie en cours comme le nombre de pièces amassées, le temps écoulé ou encore l’image de fond de la carte de jeu. Il centralise également l’ensemble des entités de la partie dans une liste, ce qui permet de toutes les actualiser simplement grâce à </w:t>
-      </w:r>
-      <w:proofErr w:type="spellStart"/>
-      <w:r>
-        <w:rPr>
-          <w:rFonts w:asciiTheme="minorHAnsi" w:hAnsiTheme="minorHAnsi" w:cstheme="minorHAnsi"/>
-          <w:b/>
-          <w:i/>
-          <w:sz w:val="28"/>
-          <w:szCs w:val="40"/>
-        </w:rPr>
-        <w:t>Niveau.</w:t>
-      </w:r>
-      <w:r>
-        <w:rPr>
-          <w:rFonts w:asciiTheme="minorHAnsi" w:hAnsiTheme="minorHAnsi" w:cstheme="minorHAnsi"/>
-          <w:i/>
-          <w:sz w:val="28"/>
-          <w:szCs w:val="40"/>
-        </w:rPr>
-        <w:t>actualise</w:t>
-      </w:r>
-      <w:proofErr w:type="spellEnd"/>
-      <w:r>
-        <w:rPr>
-          <w:rFonts w:asciiTheme="minorHAnsi" w:hAnsiTheme="minorHAnsi" w:cstheme="minorHAnsi"/>
-          <w:i/>
-          <w:sz w:val="28"/>
-          <w:szCs w:val="40"/>
-        </w:rPr>
-        <w:t>()</w:t>
-      </w:r>
-      <w:r>
-        <w:rPr>
-          <w:rFonts w:asciiTheme="minorHAnsi" w:hAnsiTheme="minorHAnsi" w:cstheme="minorHAnsi"/>
-          <w:sz w:val="28"/>
-          <w:szCs w:val="40"/>
-        </w:rPr>
-        <w:t>.</w:t>
-      </w:r>
-    </w:p>
-    <w:p>
-      <w:pPr>
-        <w:pStyle w:val="Standard"/>
-        <w:spacing w:line="276" w:lineRule="auto"/>
-        <w:ind w:right="-567" w:firstLine="720"/>
-        <w:rPr>
-          <w:rFonts w:asciiTheme="minorHAnsi" w:hAnsiTheme="minorHAnsi" w:cstheme="minorHAnsi"/>
-          <w:sz w:val="28"/>
-          <w:szCs w:val="40"/>
-        </w:rPr>
-      </w:pPr>
-      <w:r>
-        <w:rPr>
-          <w:rFonts w:asciiTheme="minorHAnsi" w:hAnsiTheme="minorHAnsi" w:cstheme="minorHAnsi"/>
-          <w:sz w:val="28"/>
-          <w:szCs w:val="40"/>
-          <w:u w:val="single"/>
-        </w:rPr>
-        <w:t>widgets.py</w:t>
-      </w:r>
-      <w:r>
-        <w:rPr>
-          <w:rFonts w:asciiTheme="minorHAnsi" w:hAnsiTheme="minorHAnsi" w:cstheme="minorHAnsi"/>
-          <w:sz w:val="28"/>
-          <w:szCs w:val="40"/>
-        </w:rPr>
-        <w:t xml:space="preserve"> regroupe des classes permettant de créer les éléments graphiques de l’interface de jeu (texte, bouton, image, …). Contrairement à </w:t>
-      </w:r>
-      <w:proofErr w:type="spellStart"/>
-      <w:r>
-        <w:rPr>
-          <w:rFonts w:asciiTheme="minorHAnsi" w:hAnsiTheme="minorHAnsi" w:cstheme="minorHAnsi"/>
-          <w:sz w:val="28"/>
-          <w:szCs w:val="40"/>
-        </w:rPr>
-        <w:t>Tkinter</w:t>
-      </w:r>
-      <w:proofErr w:type="spellEnd"/>
-      <w:r>
-        <w:rPr>
-          <w:rFonts w:asciiTheme="minorHAnsi" w:hAnsiTheme="minorHAnsi" w:cstheme="minorHAnsi"/>
-          <w:sz w:val="28"/>
-          <w:szCs w:val="40"/>
-        </w:rPr>
-        <w:t xml:space="preserve">, </w:t>
-      </w:r>
-      <w:proofErr w:type="spellStart"/>
-      <w:r>
-        <w:rPr>
-          <w:rFonts w:asciiTheme="minorHAnsi" w:hAnsiTheme="minorHAnsi" w:cstheme="minorHAnsi"/>
-          <w:sz w:val="28"/>
-          <w:szCs w:val="40"/>
-        </w:rPr>
-        <w:t>Pygame</w:t>
-      </w:r>
-      <w:proofErr w:type="spellEnd"/>
-      <w:r>
-        <w:rPr>
-          <w:rFonts w:asciiTheme="minorHAnsi" w:hAnsiTheme="minorHAnsi" w:cstheme="minorHAnsi"/>
-          <w:sz w:val="28"/>
-          <w:szCs w:val="40"/>
-        </w:rPr>
-        <w:t xml:space="preserve"> ne propose aucun widget de manière native. Il a donc fallu créer de </w:t>
-      </w:r>
-      <w:r>
-        <w:rPr>
-          <w:rFonts w:asciiTheme="minorHAnsi" w:hAnsiTheme="minorHAnsi" w:cstheme="minorHAnsi"/>
-          <w:i/>
-          <w:sz w:val="28"/>
-          <w:szCs w:val="40"/>
-        </w:rPr>
-        <w:t>faux</w:t>
-      </w:r>
-      <w:r>
-        <w:rPr>
-          <w:rFonts w:asciiTheme="minorHAnsi" w:hAnsiTheme="minorHAnsi" w:cstheme="minorHAnsi"/>
-          <w:sz w:val="28"/>
-          <w:szCs w:val="40"/>
-        </w:rPr>
-        <w:t xml:space="preserve"> </w:t>
-      </w:r>
-      <w:r>
-        <w:rPr>
-          <w:rFonts w:asciiTheme="minorHAnsi" w:hAnsiTheme="minorHAnsi" w:cstheme="minorHAnsi"/>
-          <w:sz w:val="28"/>
-          <w:szCs w:val="40"/>
-        </w:rPr>
-        <w:t>boutons</w:t>
-      </w:r>
-      <w:r>
-        <w:rPr>
-          <w:rFonts w:asciiTheme="minorHAnsi" w:hAnsiTheme="minorHAnsi" w:cstheme="minorHAnsi"/>
-          <w:sz w:val="28"/>
-          <w:szCs w:val="40"/>
-        </w:rPr>
-        <w:t xml:space="preserve"> et textes afin d’afficher certaines informations essentielles au jeu dans la fenêtre. Un bouton par exemple affiche simplement une image différente en fonction de la position de la souris et de l’état des boutons pour créer un effet d’enfoncement lors du clic sur celui-ci.</w:t>
-      </w:r>
-    </w:p>
-    <w:p>
-      <w:pPr>
-        <w:pStyle w:val="Standard"/>
-        <w:spacing w:line="276" w:lineRule="auto"/>
-        <w:ind w:right="-567" w:firstLine="720"/>
+        <w:jc w:val="both"/>
         <w:rPr>
           <w:rFonts w:asciiTheme="minorHAnsi" w:hAnsiTheme="minorHAnsi" w:cstheme="minorHAnsi"/>
           <w:sz w:val="28"/>
@@ -2932,6 +3207,7 @@
         <w:pStyle w:val="Standard"/>
         <w:spacing w:line="276" w:lineRule="auto"/>
         <w:ind w:right="-567" w:firstLine="720"/>
+        <w:jc w:val="both"/>
         <w:rPr>
           <w:rFonts w:asciiTheme="minorHAnsi" w:hAnsiTheme="minorHAnsi" w:cstheme="minorHAnsi"/>
           <w:sz w:val="28"/>
@@ -2993,7 +3269,6 @@
           <w:sz w:val="28"/>
           <w:szCs w:val="40"/>
         </w:rPr>
-        <w:lastRenderedPageBreak/>
         <w:t>Notre programme a également été créé de façon à s’adapter à un maximum de situations :</w:t>
       </w:r>
     </w:p>
@@ -3308,7 +3583,16 @@
           <w:sz w:val="28"/>
           <w:szCs w:val="40"/>
         </w:rPr>
-        <w:t xml:space="preserve"> Python étant par nature très gourmand en ressources, il a fallu faire un maximum d’économies. Pour ce faire, certaines entités telles que les tirs ou les bonus sont supprimées après un certain temps. De plus, les images ne sont chargées qu’une seule fois, lors du démarrage du jeu, car l’accès au disque dur est très lent et ralentit considérablement le jeu. Une simple copie d’une image chargée permet d’en récupérer rapidement une nouvelle sans avoir à recharger celle-ci une nouvelle fois depuis le disque dur.</w:t>
+        <w:t xml:space="preserve"> Python étant par nature très gourmand en ressources, il a fallu faire un maximum d’économies. Pour ce faire, certaines entités telles </w:t>
+      </w:r>
+      <w:r>
+        <w:rPr>
+          <w:rFonts w:asciiTheme="minorHAnsi" w:hAnsiTheme="minorHAnsi" w:cstheme="minorHAnsi"/>
+          <w:sz w:val="28"/>
+          <w:szCs w:val="40"/>
+        </w:rPr>
+        <w:lastRenderedPageBreak/>
+        <w:t>que les tirs ou les bonus sont supprimées après un certain temps. De plus, les images ne sont chargées qu’une seule fois, lors du démarrage du jeu, car l’accès au disque dur est très lent et ralentit considérablement le jeu. Une simple copie d’une image chargée permet d’en récupérer rapidement une nouvelle sans avoir à recharger celle-ci une nouvelle fois depuis le disque dur.</w:t>
       </w:r>
     </w:p>
     <w:p>
@@ -3820,6 +4104,7 @@
           <w:sz w:val="28"/>
           <w:szCs w:val="28"/>
         </w:rPr>
+        <w:lastRenderedPageBreak/>
         <w:t xml:space="preserve">Ayant déjà programmé des jeux python en utilisant la programmation orientée </w:t>
       </w:r>
       <w:proofErr w:type="gramStart"/>

</xml_diff>